<commit_message>
update bai tap pseudo
</commit_message>
<xml_diff>
--- a/module1/NhapMonLapTrinhVaCanBan/Bai_Tap/Tim_Max_2.docx
+++ b/module1/NhapMonLapTrinhVaCanBan/Bai_Tap/Tim_Max_2.docx
@@ -3,6 +3,77 @@
 <w:document xmlns:wpc="http://schemas.microsoft.com/office/word/2010/wordprocessingCanvas" xmlns:mc="http://schemas.openxmlformats.org/markup-compatibility/2006" xmlns:o="urn:schemas-microsoft-com:office:office" xmlns:r="http://schemas.openxmlformats.org/officeDocument/2006/relationships" xmlns:m="http://schemas.openxmlformats.org/officeDocument/2006/math" xmlns:v="urn:schemas-microsoft-com:vml" xmlns:wp14="http://schemas.microsoft.com/office/word/2010/wordprocessingDrawing" xmlns:wp="http://schemas.openxmlformats.org/drawingml/2006/wordprocessingDrawing" xmlns:w10="urn:schemas-microsoft-com:office:word" xmlns:w="http://schemas.openxmlformats.org/wordprocessingml/2006/main" xmlns:w14="http://schemas.microsoft.com/office/word/2010/wordml" xmlns:wpg="http://schemas.microsoft.com/office/word/2010/wordprocessingGroup" xmlns:wpi="http://schemas.microsoft.com/office/word/2010/wordprocessingInk" xmlns:wne="http://schemas.microsoft.com/office/word/2006/wordml" xmlns:wps="http://schemas.microsoft.com/office/word/2010/wordprocessingShape" mc:Ignorable="w14 wp14">
   <w:body>
     <w:p>
+      <w:r>
+        <w:rPr>
+          <w:noProof/>
+        </w:rPr>
+        <mc:AlternateContent>
+          <mc:Choice Requires="wps">
+            <w:drawing>
+              <wp:anchor distT="0" distB="0" distL="114300" distR="114300" simplePos="0" relativeHeight="251659264" behindDoc="0" locked="0" layoutInCell="1" allowOverlap="1">
+                <wp:simplePos x="0" y="0"/>
+                <wp:positionH relativeFrom="column">
+                  <wp:posOffset>5463540</wp:posOffset>
+                </wp:positionH>
+                <wp:positionV relativeFrom="paragraph">
+                  <wp:posOffset>685800</wp:posOffset>
+                </wp:positionV>
+                <wp:extent cx="0" cy="327660"/>
+                <wp:effectExtent l="95250" t="19050" r="114300" b="91440"/>
+                <wp:wrapNone/>
+                <wp:docPr id="2" name="Straight Arrow Connector 2"/>
+                <wp:cNvGraphicFramePr/>
+                <a:graphic xmlns:a="http://schemas.openxmlformats.org/drawingml/2006/main">
+                  <a:graphicData uri="http://schemas.microsoft.com/office/word/2010/wordprocessingShape">
+                    <wps:wsp>
+                      <wps:cNvCnPr/>
+                      <wps:spPr>
+                        <a:xfrm>
+                          <a:off x="0" y="0"/>
+                          <a:ext cx="0" cy="327660"/>
+                        </a:xfrm>
+                        <a:prstGeom prst="straightConnector1">
+                          <a:avLst/>
+                        </a:prstGeom>
+                        <a:ln>
+                          <a:tailEnd type="arrow"/>
+                        </a:ln>
+                      </wps:spPr>
+                      <wps:style>
+                        <a:lnRef idx="2">
+                          <a:schemeClr val="dk1"/>
+                        </a:lnRef>
+                        <a:fillRef idx="0">
+                          <a:schemeClr val="dk1"/>
+                        </a:fillRef>
+                        <a:effectRef idx="1">
+                          <a:schemeClr val="dk1"/>
+                        </a:effectRef>
+                        <a:fontRef idx="minor">
+                          <a:schemeClr val="tx1"/>
+                        </a:fontRef>
+                      </wps:style>
+                      <wps:bodyPr/>
+                    </wps:wsp>
+                  </a:graphicData>
+                </a:graphic>
+              </wp:anchor>
+            </w:drawing>
+          </mc:Choice>
+          <mc:Fallback>
+            <w:pict>
+              <v:shapetype id="_x0000_t32" coordsize="21600,21600" o:spt="32" o:oned="t" path="m,l21600,21600e" filled="f">
+                <v:path arrowok="t" fillok="f" o:connecttype="none"/>
+                <o:lock v:ext="edit" shapetype="t"/>
+              </v:shapetype>
+              <v:shape id="Straight Arrow Connector 2" o:spid="_x0000_s1026" type="#_x0000_t32" style="position:absolute;margin-left:430.2pt;margin-top:54pt;width:0;height:25.8pt;z-index:251659264;visibility:visible;mso-wrap-style:square;mso-wrap-distance-left:9pt;mso-wrap-distance-top:0;mso-wrap-distance-right:9pt;mso-wrap-distance-bottom:0;mso-position-horizontal:absolute;mso-position-horizontal-relative:text;mso-position-vertical:absolute;mso-position-vertical-relative:text" o:gfxdata="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" strokecolor="black [3200]" strokeweight="2pt">
+                <v:stroke endarrow="open"/>
+                <v:shadow on="t" color="black" opacity="24903f" origin=",.5" offset="0,.55556mm"/>
+              </v:shape>
+            </w:pict>
+          </mc:Fallback>
+        </mc:AlternateContent>
+      </w:r>
       <w:bookmarkStart w:id="0" w:name="_GoBack"/>
       <w:r>
         <w:rPr>

</xml_diff>